<commit_message>
add gitignore and update pdf
</commit_message>
<xml_diff>
--- a/Eric_Ertl_Resume.docx
+++ b/Eric_Ertl_Resume.docx
@@ -1445,34 +1445,7 @@
             <w:sz w:val="20"/>
             <w:szCs w:val="20"/>
           </w:rPr>
-          <w:t>w</w:t>
-        </w:r>
-        <w:r>
-          <w:rPr>
-            <w:rStyle w:val="Hyperlink"/>
-            <w:rFonts w:eastAsia="Times New Roman" w:cstheme="minorHAnsi"/>
-            <w:sz w:val="20"/>
-            <w:szCs w:val="20"/>
-          </w:rPr>
-          <w:t>e</w:t>
-        </w:r>
-        <w:r>
-          <w:rPr>
-            <w:rStyle w:val="Hyperlink"/>
-            <w:rFonts w:eastAsia="Times New Roman" w:cstheme="minorHAnsi"/>
-            <w:sz w:val="20"/>
-            <w:szCs w:val="20"/>
-          </w:rPr>
-          <w:t>b</w:t>
-        </w:r>
-        <w:r>
-          <w:rPr>
-            <w:rStyle w:val="Hyperlink"/>
-            <w:rFonts w:eastAsia="Times New Roman" w:cstheme="minorHAnsi"/>
-            <w:sz w:val="20"/>
-            <w:szCs w:val="20"/>
-          </w:rPr>
-          <w:t>site</w:t>
+          <w:t>website</w:t>
         </w:r>
       </w:hyperlink>
       <w:r>
@@ -1491,25 +1464,7 @@
             <w:sz w:val="20"/>
             <w:szCs w:val="20"/>
           </w:rPr>
-          <w:t>Git</w:t>
-        </w:r>
-        <w:r>
-          <w:rPr>
-            <w:rStyle w:val="Hyperlink"/>
-            <w:rFonts w:eastAsia="Times New Roman" w:cstheme="minorHAnsi"/>
-            <w:sz w:val="20"/>
-            <w:szCs w:val="20"/>
-          </w:rPr>
-          <w:t>H</w:t>
-        </w:r>
-        <w:r>
-          <w:rPr>
-            <w:rStyle w:val="Hyperlink"/>
-            <w:rFonts w:eastAsia="Times New Roman" w:cstheme="minorHAnsi"/>
-            <w:sz w:val="20"/>
-            <w:szCs w:val="20"/>
-          </w:rPr>
-          <w:t>ub</w:t>
+          <w:t>GitHub</w:t>
         </w:r>
       </w:hyperlink>
       <w:r>
@@ -1541,7 +1496,6 @@
           <w:szCs w:val="20"/>
         </w:rPr>
       </w:pPr>
-      <w:proofErr w:type="spellStart"/>
       <w:r>
         <w:rPr>
           <w:rFonts w:eastAsia="Times New Roman" w:cstheme="minorHAnsi"/>
@@ -1553,7 +1507,6 @@
         </w:rPr>
         <w:t>Scalpie</w:t>
       </w:r>
-      <w:proofErr w:type="spellEnd"/>
       <w:r>
         <w:rPr>
           <w:rFonts w:eastAsia="Times New Roman" w:cstheme="minorHAnsi"/>
@@ -1713,27 +1666,7 @@
           <w:sz w:val="20"/>
           <w:szCs w:val="20"/>
         </w:rPr>
-        <w:t xml:space="preserve">Set up a personal website using </w:t>
-      </w:r>
-      <w:proofErr w:type="spellStart"/>
-      <w:r>
-        <w:rPr>
-          <w:rFonts w:eastAsia="Times New Roman" w:cstheme="minorHAnsi"/>
-          <w:color w:val="000000" w:themeColor="text1"/>
-          <w:sz w:val="20"/>
-          <w:szCs w:val="20"/>
-        </w:rPr>
-        <w:t>Github</w:t>
-      </w:r>
-      <w:proofErr w:type="spellEnd"/>
-      <w:r>
-        <w:rPr>
-          <w:rFonts w:eastAsia="Times New Roman" w:cstheme="minorHAnsi"/>
-          <w:color w:val="000000" w:themeColor="text1"/>
-          <w:sz w:val="20"/>
-          <w:szCs w:val="20"/>
-        </w:rPr>
-        <w:t xml:space="preserve"> pages and styled with Jekyll themes </w:t>
+        <w:t xml:space="preserve">Set up a personal website using Github pages and styled with Jekyll themes </w:t>
       </w:r>
       <w:r>
         <w:rPr>
@@ -1899,31 +1832,7 @@
           <w:sz w:val="20"/>
           <w:szCs w:val="20"/>
         </w:rPr>
-        <w:t xml:space="preserve">, </w:t>
-      </w:r>
-      <w:proofErr w:type="spellStart"/>
-      <w:r>
-        <w:rPr>
-          <w:rFonts w:eastAsia="Times New Roman" w:cstheme="minorHAnsi"/>
-          <w:b/>
-          <w:bCs/>
-          <w:color w:val="000000" w:themeColor="text1"/>
-          <w:sz w:val="20"/>
-          <w:szCs w:val="20"/>
-        </w:rPr>
-        <w:t>FoodShed</w:t>
-      </w:r>
-      <w:proofErr w:type="spellEnd"/>
-      <w:r>
-        <w:rPr>
-          <w:rFonts w:eastAsia="Times New Roman" w:cstheme="minorHAnsi"/>
-          <w:b/>
-          <w:bCs/>
-          <w:color w:val="000000" w:themeColor="text1"/>
-          <w:sz w:val="20"/>
-          <w:szCs w:val="20"/>
-        </w:rPr>
-        <w:t xml:space="preserve"> (Coding for Good):</w:t>
+        <w:t>, FoodShed (Coding for Good):</w:t>
       </w:r>
       <w:r>
         <w:rPr>
@@ -1950,27 +1859,7 @@
           <w:sz w:val="20"/>
           <w:szCs w:val="20"/>
         </w:rPr>
-        <w:t xml:space="preserve"> an app for the campus club </w:t>
-      </w:r>
-      <w:proofErr w:type="spellStart"/>
-      <w:r>
-        <w:rPr>
-          <w:rFonts w:eastAsia="Times New Roman" w:cstheme="minorHAnsi"/>
-          <w:color w:val="000000" w:themeColor="text1"/>
-          <w:sz w:val="20"/>
-          <w:szCs w:val="20"/>
-        </w:rPr>
-        <w:t>FoodShed</w:t>
-      </w:r>
-      <w:proofErr w:type="spellEnd"/>
-      <w:r>
-        <w:rPr>
-          <w:rFonts w:eastAsia="Times New Roman" w:cstheme="minorHAnsi"/>
-          <w:color w:val="000000" w:themeColor="text1"/>
-          <w:sz w:val="20"/>
-          <w:szCs w:val="20"/>
-        </w:rPr>
-        <w:t xml:space="preserve"> that collects free (surplus) food</w:t>
+        <w:t xml:space="preserve"> an app for the campus club FoodShed that collects free (surplus) food</w:t>
       </w:r>
       <w:r>
         <w:rPr>
@@ -2313,21 +2202,8 @@
         <w:sz w:val="36"/>
         <w:szCs w:val="36"/>
       </w:rPr>
-      <w:t xml:space="preserve">Eric </w:t>
+      <w:t>Eric Ertl</w:t>
     </w:r>
-    <w:proofErr w:type="spellStart"/>
-    <w:r>
-      <w:rPr>
-        <w:rFonts w:eastAsia="Times New Roman" w:cstheme="minorHAnsi"/>
-        <w:b/>
-        <w:bCs/>
-        <w:color w:val="000000" w:themeColor="text1"/>
-        <w:sz w:val="36"/>
-        <w:szCs w:val="36"/>
-      </w:rPr>
-      <w:t>Ertl</w:t>
-    </w:r>
-    <w:proofErr w:type="spellEnd"/>
   </w:p>
   <w:p>
     <w:pPr>
@@ -2416,22 +2292,44 @@
       </w:rPr>
       <w:t xml:space="preserve"> | </w:t>
     </w:r>
-    <w:r>
-      <w:rPr>
-        <w:rFonts w:eastAsia="Times New Roman" w:cstheme="minorHAnsi"/>
-        <w:sz w:val="20"/>
-        <w:szCs w:val="20"/>
-      </w:rPr>
-      <w:t>ertleri19</w:t>
-    </w:r>
-    <w:r>
-      <w:rPr>
-        <w:rFonts w:eastAsia="Times New Roman" w:cstheme="minorHAnsi"/>
-        <w:sz w:val="20"/>
-        <w:szCs w:val="20"/>
-      </w:rPr>
-      <w:t>@gmail.com</w:t>
-    </w:r>
+    <w:hyperlink r:id="rId1" w:history="1">
+      <w:r>
+        <w:rPr>
+          <w:rStyle w:val="Hyperlink"/>
+          <w:rFonts w:eastAsia="Times New Roman" w:cstheme="minorHAnsi"/>
+          <w:sz w:val="20"/>
+          <w:szCs w:val="20"/>
+        </w:rPr>
+        <w:t>ertleri19</w:t>
+      </w:r>
+      <w:r>
+        <w:rPr>
+          <w:rStyle w:val="Hyperlink"/>
+          <w:rFonts w:eastAsia="Times New Roman" w:cstheme="minorHAnsi"/>
+          <w:sz w:val="20"/>
+          <w:szCs w:val="20"/>
+        </w:rPr>
+        <w:t>@</w:t>
+      </w:r>
+      <w:r>
+        <w:rPr>
+          <w:rStyle w:val="Hyperlink"/>
+          <w:rFonts w:eastAsia="Times New Roman" w:cstheme="minorHAnsi"/>
+          <w:sz w:val="20"/>
+          <w:szCs w:val="20"/>
+        </w:rPr>
+        <w:t>g</w:t>
+      </w:r>
+      <w:r>
+        <w:rPr>
+          <w:rStyle w:val="Hyperlink"/>
+          <w:rFonts w:eastAsia="Times New Roman" w:cstheme="minorHAnsi"/>
+          <w:sz w:val="20"/>
+          <w:szCs w:val="20"/>
+        </w:rPr>
+        <w:t>mail.com</w:t>
+      </w:r>
+    </w:hyperlink>
     <w:r>
       <w:rPr>
         <w:rFonts w:eastAsia="Times New Roman" w:cstheme="minorHAnsi"/>
@@ -2450,7 +2348,7 @@
       </w:rPr>
       <w:t xml:space="preserve">GitHub: </w:t>
     </w:r>
-    <w:hyperlink r:id="rId1" w:history="1">
+    <w:hyperlink r:id="rId2" w:history="1">
       <w:r>
         <w:rPr>
           <w:rStyle w:val="Hyperlink"/>
@@ -7824,6 +7722,7 @@
   <w:style w:type="character" w:default="1" w:styleId="DefaultParagraphFont">
     <w:name w:val="Default Paragraph Font"/>
     <w:uiPriority w:val="1"/>
+    <w:semiHidden/>
     <w:unhideWhenUsed/>
   </w:style>
   <w:style w:type="table" w:default="1" w:styleId="TableNormal">

</xml_diff>